<commit_message>
colorful changes to Doc.docx
</commit_message>
<xml_diff>
--- a/Doc.docx
+++ b/Doc.docx
@@ -45,7 +45,19 @@
           <w:color w:val="134FE6"/>
           <w:shd w:val="clear" w:color="auto" w:fill="FFFFFF"/>
         </w:rPr>
-        <w:t xml:space="preserve"> Pacer Test</w:t>
+        <w:t xml:space="preserve"> Pacer </w:t>
+      </w:r>
+      <w:r>
+        <w:rPr>
+          <w:rStyle w:val="Hyperlink"/>
+          <w:rFonts w:ascii="Helvetica" w:hAnsi="Helvetica" w:cs="Helvetica"/>
+          <w:b/>
+          <w:bCs/>
+          <w:color w:val="134FE6"/>
+          <w:highlight w:val="yellow"/>
+          <w:shd w:val="clear" w:color="auto" w:fill="FFFFFF"/>
+        </w:rPr>
+        <w:t>Test</w:t>
       </w:r>
       <w:r>
         <w:fldChar w:fldCharType="end"/>
@@ -56,7 +68,41 @@
           <w:color w:val="2C353C"/>
           <w:shd w:val="clear" w:color="auto" w:fill="FFFFFF"/>
         </w:rPr>
-        <w:t> is a multistage aerobic capacity test that progressively gets more difficult as it continues. The 20 meter </w:t>
+        <w:t xml:space="preserve"> is a </w:t>
+      </w:r>
+      <w:r>
+        <w:rPr>
+          <w:rFonts w:ascii="Helvetica" w:hAnsi="Helvetica" w:cs="Helvetica"/>
+          <w:color w:val="2C353C"/>
+          <w:highlight w:val="yellow"/>
+          <w:shd w:val="clear" w:color="auto" w:fill="FFFFFF"/>
+        </w:rPr>
+        <w:t>multistage aerobic capacity test that progressively gets more</w:t>
+      </w:r>
+      <w:r>
+        <w:rPr>
+          <w:rFonts w:ascii="Helvetica" w:hAnsi="Helvetica" w:cs="Helvetica"/>
+          <w:color w:val="2C353C"/>
+          <w:shd w:val="clear" w:color="auto" w:fill="FFFFFF"/>
+        </w:rPr>
+        <w:t xml:space="preserve"> difficult as it continues. The 2</w:t>
+      </w:r>
+      <w:r>
+        <w:rPr>
+          <w:rFonts w:ascii="Helvetica" w:hAnsi="Helvetica" w:cs="Helvetica"/>
+          <w:color w:val="2C353C"/>
+          <w:shd w:val="clear" w:color="auto" w:fill="FFFFFF"/>
+          <w:vertAlign w:val="superscript"/>
+        </w:rPr>
+        <w:t>0</w:t>
+      </w:r>
+      <w:r>
+        <w:rPr>
+          <w:rFonts w:ascii="Helvetica" w:hAnsi="Helvetica" w:cs="Helvetica"/>
+          <w:color w:val="2C353C"/>
+          <w:shd w:val="clear" w:color="auto" w:fill="FFFFFF"/>
+        </w:rPr>
+        <w:t xml:space="preserve"> meter </w:t>
       </w:r>
       <w:hyperlink r:id="rId4" w:history="1">
         <w:r>
@@ -77,7 +123,24 @@
           <w:color w:val="2C353C"/>
           <w:shd w:val="clear" w:color="auto" w:fill="FFFFFF"/>
         </w:rPr>
-        <w:t> will begin in 30 seconds. Line up at the start. The running speed starts slowly but gets faster each minute after you hear this signal </w:t>
+        <w:t xml:space="preserve"> will begin </w:t>
+      </w:r>
+      <w:r>
+        <w:rPr>
+          <w:rFonts w:ascii="Helvetica" w:hAnsi="Helvetica" w:cs="Helvetica"/>
+          <w:color w:val="2C353C"/>
+          <w:shd w:val="clear" w:color="auto" w:fill="FFFFFF"/>
+          <w:vertAlign w:val="subscript"/>
+        </w:rPr>
+        <w:t>in 30 seconds</w:t>
+      </w:r>
+      <w:r>
+        <w:rPr>
+          <w:rFonts w:ascii="Helvetica" w:hAnsi="Helvetica" w:cs="Helvetica"/>
+          <w:color w:val="2C353C"/>
+          <w:shd w:val="clear" w:color="auto" w:fill="FFFFFF"/>
+        </w:rPr>
+        <w:t>. Line up at the start. The running speed starts slowly but gets faster each minute after you hear this signal </w:t>
       </w:r>
       <w:proofErr w:type="spellStart"/>
       <w:r>
@@ -128,28 +191,100 @@
           <w:color w:val="2C353C"/>
           <w:shd w:val="clear" w:color="auto" w:fill="FFFFFF"/>
         </w:rPr>
-        <w:t xml:space="preserve"> possible. The second time you fail to complete a lap before the sound, your test is over. The test will begin on the word start. On your mark. Get </w:t>
-      </w:r>
-      <w:proofErr w:type="gramStart"/>
-      <w:r>
-        <w:rPr>
-          <w:rFonts w:ascii="Helvetica" w:hAnsi="Helvetica" w:cs="Helvetica"/>
-          <w:color w:val="2C353C"/>
-          <w:shd w:val="clear" w:color="auto" w:fill="FFFFFF"/>
-        </w:rPr>
-        <w:t>ready!…</w:t>
-      </w:r>
-      <w:proofErr w:type="gramEnd"/>
-      <w:r>
-        <w:rPr>
-          <w:rFonts w:ascii="Helvetica" w:hAnsi="Helvetica" w:cs="Helvetica"/>
-          <w:color w:val="2C353C"/>
-          <w:shd w:val="clear" w:color="auto" w:fill="FFFFFF"/>
-        </w:rPr>
-        <w:t xml:space="preserve"> Start.</w:t>
+        <w:t xml:space="preserve"> possible. </w:t>
+      </w:r>
+      <w:r>
+        <w:rPr>
+          <w:rFonts w:ascii="Helvetica" w:hAnsi="Helvetica" w:cs="Helvetica"/>
+          <w:color w:val="FF0000"/>
+          <w:shd w:val="clear" w:color="auto" w:fill="FFFFFF"/>
+        </w:rPr>
+        <w:t>The s</w:t>
+      </w:r>
+      <w:r>
+        <w:rPr>
+          <w:rFonts w:ascii="Helvetica" w:hAnsi="Helvetica" w:cs="Helvetica"/>
+          <w:color w:val="538135" w:themeColor="accent6" w:themeShade="BF"/>
+          <w:shd w:val="clear" w:color="auto" w:fill="FFFFFF"/>
+        </w:rPr>
+        <w:t>e</w:t>
+      </w:r>
+      <w:r>
+        <w:rPr>
+          <w:rFonts w:ascii="Helvetica" w:hAnsi="Helvetica" w:cs="Helvetica"/>
+          <w:color w:val="FF0000"/>
+          <w:shd w:val="clear" w:color="auto" w:fill="FFFFFF"/>
+        </w:rPr>
+        <w:t>c</w:t>
+      </w:r>
+      <w:r>
+        <w:rPr>
+          <w:rFonts w:ascii="Helvetica" w:hAnsi="Helvetica" w:cs="Helvetica"/>
+          <w:color w:val="538135" w:themeColor="accent6" w:themeShade="BF"/>
+          <w:shd w:val="clear" w:color="auto" w:fill="FFFFFF"/>
+        </w:rPr>
+        <w:t>o</w:t>
+      </w:r>
+      <w:r>
+        <w:rPr>
+          <w:rFonts w:ascii="Helvetica" w:hAnsi="Helvetica" w:cs="Helvetica"/>
+          <w:color w:val="FF0000"/>
+          <w:shd w:val="clear" w:color="auto" w:fill="FFFFFF"/>
+        </w:rPr>
+        <w:t>nd t</w:t>
+      </w:r>
+      <w:r>
+        <w:rPr>
+          <w:rFonts w:ascii="Helvetica" w:hAnsi="Helvetica" w:cs="Helvetica"/>
+          <w:color w:val="538135" w:themeColor="accent6" w:themeShade="BF"/>
+          <w:shd w:val="clear" w:color="auto" w:fill="FFFFFF"/>
+        </w:rPr>
+        <w:t>im</w:t>
+      </w:r>
+      <w:r>
+        <w:rPr>
+          <w:rFonts w:ascii="Helvetica" w:hAnsi="Helvetica" w:cs="Helvetica"/>
+          <w:color w:val="FF0000"/>
+          <w:shd w:val="clear" w:color="auto" w:fill="FFFFFF"/>
+        </w:rPr>
+        <w:t xml:space="preserve">e </w:t>
+      </w:r>
+      <w:r>
+        <w:rPr>
+          <w:rFonts w:ascii="Helvetica" w:hAnsi="Helvetica" w:cs="Helvetica"/>
+          <w:color w:val="2C353C"/>
+          <w:shd w:val="clear" w:color="auto" w:fill="FFFFFF"/>
+        </w:rPr>
+        <w:t>you fail to complete a lap before the sound, your test is over. The test will begin on the word start.</w:t>
       </w:r>
       <w:bookmarkStart w:id="0" w:name="_GoBack"/>
       <w:bookmarkEnd w:id="0"/>
+      <w:r>
+        <w:rPr>
+          <w:rFonts w:ascii="Helvetica" w:hAnsi="Helvetica" w:cs="Helvetica"/>
+          <w:color w:val="2C353C"/>
+          <w:shd w:val="clear" w:color="auto" w:fill="FFFFFF"/>
+        </w:rPr>
+        <w:t xml:space="preserve"> On your mark. Get </w:t>
+      </w:r>
+      <w:proofErr w:type="gramStart"/>
+      <w:r>
+        <w:rPr>
+          <w:rFonts w:ascii="Helvetica" w:hAnsi="Helvetica" w:cs="Helvetica"/>
+          <w:color w:val="2C353C"/>
+          <w:shd w:val="clear" w:color="auto" w:fill="FFFFFF"/>
+        </w:rPr>
+        <w:t>ready!…</w:t>
+      </w:r>
+      <w:proofErr w:type="gramEnd"/>
+      <w:r>
+        <w:rPr>
+          <w:rFonts w:ascii="Helvetica" w:hAnsi="Helvetica" w:cs="Helvetica"/>
+          <w:color w:val="2C353C"/>
+          <w:shd w:val="clear" w:color="auto" w:fill="FFFFFF"/>
+        </w:rPr>
+        <w:t xml:space="preserve"> Start.</w:t>
+      </w:r>
     </w:p>
     <w:sectPr>
       <w:pgSz w:w="12240" w:h="15840"/>
@@ -284,6 +419,7 @@
     <w:lsdException w:name="HTML Sample" w:semiHidden="1" w:unhideWhenUsed="1"/>
     <w:lsdException w:name="HTML Typewriter" w:semiHidden="1" w:unhideWhenUsed="1"/>
     <w:lsdException w:name="HTML Variable" w:semiHidden="1" w:unhideWhenUsed="1"/>
+    <w:lsdException w:name="Normal Table" w:semiHidden="1" w:unhideWhenUsed="1"/>
     <w:lsdException w:name="annotation subject" w:semiHidden="1" w:unhideWhenUsed="1"/>
     <w:lsdException w:name="No List" w:semiHidden="1" w:unhideWhenUsed="1"/>
     <w:lsdException w:name="Outline List 1" w:semiHidden="1" w:unhideWhenUsed="1"/>
@@ -329,9 +465,11 @@
     <w:lsdException w:name="Table Subtle 1" w:semiHidden="1" w:unhideWhenUsed="1"/>
     <w:lsdException w:name="Table Subtle 2" w:semiHidden="1" w:unhideWhenUsed="1"/>
     <w:lsdException w:name="Table Web 1" w:semiHidden="1" w:unhideWhenUsed="1"/>
+    <w:lsdException w:name="Table Web 2" w:semiHidden="1" w:unhideWhenUsed="1"/>
     <w:lsdException w:name="Table Web 3" w:semiHidden="1" w:unhideWhenUsed="1"/>
     <w:lsdException w:name="Balloon Text" w:semiHidden="1" w:unhideWhenUsed="1"/>
     <w:lsdException w:name="Table Grid" w:uiPriority="39"/>
+    <w:lsdException w:name="Table Theme" w:semiHidden="1" w:unhideWhenUsed="1"/>
     <w:lsdException w:name="Placeholder Text" w:semiHidden="1"/>
     <w:lsdException w:name="No Spacing" w:uiPriority="1" w:qFormat="1"/>
     <w:lsdException w:name="Light Shading" w:uiPriority="60"/>

</xml_diff>